<commit_message>
correct program (presentation wasn't in list)
</commit_message>
<xml_diff>
--- a/public/docs/2025/Программа XXXV.docx
+++ b/public/docs/2025/Программа XXXV.docx
@@ -15186,7 +15186,12 @@
     </w:p>
     <w:p>
       <w:pPr>
+        <w:numPr>
+          <w:ilvl w:val="0"/>
+          <w:numId w:val="20"/>
+        </w:numPr>
         <w:spacing w:line="360" w:lineRule="auto"/>
+        <w:ind w:left="0" w:firstLine="0"/>
         <w:jc w:val="both"/>
         <w:rPr>
           <w:sz w:val="24"/>
@@ -15198,14 +15203,6 @@
           <w:sz w:val="24"/>
           <w:szCs w:val="24"/>
         </w:rPr>
-        <w:t>23.</w:t>
-      </w:r>
-      <w:r>
-        <w:rPr>
-          <w:sz w:val="24"/>
-          <w:szCs w:val="24"/>
-        </w:rPr>
-        <w:tab/>
         <w:t>Новые абсорберы УФ излучения на основе орто-</w:t>
       </w:r>
       <w:proofErr w:type="spellStart"/>
@@ -15228,6 +15225,7 @@
       <w:r>
         <w:rPr>
           <w:b/>
+          <w:bCs/>
           <w:i/>
           <w:iCs/>
           <w:sz w:val="24"/>
@@ -15240,6 +15238,7 @@
       <w:r>
         <w:rPr>
           <w:b/>
+          <w:bCs/>
           <w:i/>
           <w:iCs/>
           <w:sz w:val="24"/>
@@ -15251,6 +15250,7 @@
       <w:r>
         <w:rPr>
           <w:b/>
+          <w:bCs/>
           <w:i/>
           <w:iCs/>
           <w:sz w:val="24"/>

</xml_diff>

<commit_message>
correct program, add 2 posters
</commit_message>
<xml_diff>
--- a/public/docs/2025/Программа XXXV.docx
+++ b/public/docs/2025/Программа XXXV.docx
@@ -23616,6 +23616,214 @@
     </w:p>
     <w:p>
       <w:pPr>
+        <w:numPr>
+          <w:ilvl w:val="0"/>
+          <w:numId w:val="21"/>
+        </w:numPr>
+        <w:spacing w:line="360" w:lineRule="auto"/>
+        <w:ind w:left="0" w:firstLine="0"/>
+        <w:jc w:val="both"/>
+        <w:rPr>
+          <w:bCs/>
+          <w:sz w:val="24"/>
+          <w:szCs w:val="24"/>
+        </w:rPr>
+      </w:pPr>
+      <w:r>
+        <w:rPr>
+          <w:bCs/>
+          <w:sz w:val="24"/>
+          <w:szCs w:val="24"/>
+        </w:rPr>
+        <w:t xml:space="preserve">Новые </w:t>
+      </w:r>
+      <w:proofErr w:type="spellStart"/>
+      <w:r>
+        <w:rPr>
+          <w:bCs/>
+          <w:sz w:val="24"/>
+          <w:szCs w:val="24"/>
+        </w:rPr>
+        <w:t>флуорофоры</w:t>
+      </w:r>
+      <w:proofErr w:type="spellEnd"/>
+      <w:r>
+        <w:rPr>
+          <w:bCs/>
+          <w:sz w:val="24"/>
+          <w:szCs w:val="24"/>
+        </w:rPr>
+        <w:t xml:space="preserve"> BODIPY на основе </w:t>
+      </w:r>
+      <w:proofErr w:type="spellStart"/>
+      <w:r>
+        <w:rPr>
+          <w:bCs/>
+          <w:sz w:val="24"/>
+          <w:szCs w:val="24"/>
+        </w:rPr>
+        <w:t>азиновых</w:t>
+      </w:r>
+      <w:proofErr w:type="spellEnd"/>
+      <w:r>
+        <w:rPr>
+          <w:bCs/>
+          <w:sz w:val="24"/>
+          <w:szCs w:val="24"/>
+        </w:rPr>
+        <w:t xml:space="preserve"> производных </w:t>
+      </w:r>
+      <w:proofErr w:type="spellStart"/>
+      <w:r>
+        <w:rPr>
+          <w:bCs/>
+          <w:sz w:val="24"/>
+          <w:szCs w:val="24"/>
+        </w:rPr>
+        <w:t>дипиррилметанов</w:t>
+      </w:r>
+      <w:proofErr w:type="spellEnd"/>
+      <w:r>
+        <w:rPr>
+          <w:bCs/>
+          <w:sz w:val="24"/>
+          <w:szCs w:val="24"/>
+        </w:rPr>
+        <w:t xml:space="preserve">. </w:t>
+      </w:r>
+      <w:proofErr w:type="spellStart"/>
+      <w:r>
+        <w:rPr>
+          <w:b/>
+          <w:i/>
+          <w:iCs/>
+          <w:sz w:val="24"/>
+          <w:szCs w:val="24"/>
+        </w:rPr>
+        <w:t>Лежнина</w:t>
+      </w:r>
+      <w:proofErr w:type="spellEnd"/>
+      <w:r>
+        <w:rPr>
+          <w:b/>
+          <w:i/>
+          <w:iCs/>
+          <w:sz w:val="24"/>
+          <w:szCs w:val="24"/>
+        </w:rPr>
+        <w:t xml:space="preserve"> Д.А., </w:t>
+      </w:r>
+      <w:proofErr w:type="spellStart"/>
+      <w:r>
+        <w:rPr>
+          <w:b/>
+          <w:i/>
+          <w:iCs/>
+          <w:sz w:val="24"/>
+          <w:szCs w:val="24"/>
+        </w:rPr>
+        <w:t>Тресцова</w:t>
+      </w:r>
+      <w:proofErr w:type="spellEnd"/>
+      <w:r>
+        <w:rPr>
+          <w:b/>
+          <w:i/>
+          <w:iCs/>
+          <w:sz w:val="24"/>
+          <w:szCs w:val="24"/>
+        </w:rPr>
+        <w:t xml:space="preserve"> М.А., Утепова И.А., Чупахин О.Н.</w:t>
+      </w:r>
+      <w:r>
+        <w:rPr>
+          <w:bCs/>
+          <w:sz w:val="24"/>
+          <w:szCs w:val="24"/>
+        </w:rPr>
+        <w:t xml:space="preserve"> Уральский федеральный университет</w:t>
+      </w:r>
+    </w:p>
+    <w:p>
+      <w:pPr>
+        <w:numPr>
+          <w:ilvl w:val="0"/>
+          <w:numId w:val="21"/>
+        </w:numPr>
+        <w:spacing w:line="360" w:lineRule="auto"/>
+        <w:ind w:left="0" w:firstLine="0"/>
+        <w:jc w:val="both"/>
+        <w:rPr>
+          <w:bCs/>
+          <w:sz w:val="24"/>
+          <w:szCs w:val="24"/>
+        </w:rPr>
+      </w:pPr>
+      <w:r>
+        <w:rPr>
+          <w:bCs/>
+          <w:sz w:val="24"/>
+          <w:szCs w:val="24"/>
+        </w:rPr>
+        <w:t xml:space="preserve">Синтез и реакционная способность сложных эфиров </w:t>
+      </w:r>
+      <w:r>
+        <w:rPr>
+          <w:bCs/>
+          <w:i/>
+          <w:iCs/>
+          <w:sz w:val="24"/>
+          <w:szCs w:val="24"/>
+        </w:rPr>
+        <w:t>N</w:t>
+      </w:r>
+      <w:r>
+        <w:rPr>
+          <w:bCs/>
+          <w:sz w:val="24"/>
+          <w:szCs w:val="24"/>
+        </w:rPr>
+        <w:t>-(2-</w:t>
+      </w:r>
+      <w:proofErr w:type="gramStart"/>
+      <w:r>
+        <w:rPr>
+          <w:bCs/>
+          <w:sz w:val="24"/>
+          <w:szCs w:val="24"/>
+        </w:rPr>
+        <w:t>гидроксиэтил)имидазола</w:t>
+      </w:r>
+      <w:proofErr w:type="gramEnd"/>
+      <w:r>
+        <w:rPr>
+          <w:bCs/>
+          <w:sz w:val="24"/>
+          <w:szCs w:val="24"/>
+        </w:rPr>
+        <w:t xml:space="preserve">. </w:t>
+      </w:r>
+      <w:r>
+        <w:rPr>
+          <w:b/>
+          <w:i/>
+          <w:iCs/>
+          <w:sz w:val="24"/>
+          <w:szCs w:val="24"/>
+        </w:rPr>
+        <w:t>Рудакова Е.А., Габов И.С., Пестов А.В.</w:t>
+      </w:r>
+      <w:r>
+        <w:rPr>
+          <w:bCs/>
+          <w:sz w:val="24"/>
+          <w:szCs w:val="24"/>
+        </w:rPr>
+        <w:t xml:space="preserve"> Уральский федеральный университет, Институт органического синтеза УрО РАН</w:t>
+      </w:r>
+    </w:p>
+    <w:p>
+      <w:pPr>
         <w:pStyle w:val="Heading1"/>
       </w:pPr>
       <w:r>
@@ -37640,7 +37848,6 @@
           <w:i/>
           <w:sz w:val="24"/>
           <w:szCs w:val="24"/>
-          <w:u w:val="single"/>
         </w:rPr>
         <w:t>Закирьянов</w:t>
       </w:r>
@@ -37652,7 +37859,6 @@
           <w:i/>
           <w:sz w:val="24"/>
           <w:szCs w:val="24"/>
-          <w:u w:val="single"/>
         </w:rPr>
         <w:t xml:space="preserve"> П.О.</w:t>
       </w:r>

</xml_diff>